<commit_message>
add info in Pasport
</commit_message>
<xml_diff>
--- a/Artifacts/Pasport Project Generation Orders.docx
+++ b/Artifacts/Pasport Project Generation Orders.docx
@@ -205,69 +205,818 @@
           <w:lang w:val="en-US"/>
         </w:rPr>
       </w:pPr>
-    </w:p>
-    <w:p>
-      <w:r>
+      <w:r>
+        <w:rPr>
+          <w:lang w:val="en-US"/>
+        </w:rPr>
+        <w:br w:type="page"/>
+      </w:r>
+    </w:p>
+    <w:p>
+      <w:r>
+        <w:lastRenderedPageBreak/>
         <w:t>### 2. Общая схема взаимодействия модулей</w:t>
       </w:r>
     </w:p>
+    <w:p>
+      <w:pPr>
+        <w:rPr>
+          <w:lang w:val="en-US"/>
+        </w:rPr>
+      </w:pPr>
+    </w:p>
+    <w:p>
+      <w:pPr>
+        <w:rPr>
+          <w:lang w:val="en-US"/>
+        </w:rPr>
+      </w:pPr>
+      <w:r>
+        <w:rPr>
+          <w:noProof/>
+          <w:lang w:val="en-US"/>
+        </w:rPr>
+        <w:drawing>
+          <wp:inline distT="0" distB="0" distL="0" distR="0" wp14:anchorId="74BE97AF" wp14:editId="73994DDB">
+            <wp:extent cx="5926455" cy="4495800"/>
+            <wp:effectExtent l="0" t="0" r="0" b="0"/>
+            <wp:docPr id="486957422" name="Рисунок 1"/>
+            <wp:cNvGraphicFramePr>
+              <a:graphicFrameLocks xmlns:a="http://schemas.openxmlformats.org/drawingml/2006/main" noChangeAspect="1"/>
+            </wp:cNvGraphicFramePr>
+            <a:graphic xmlns:a="http://schemas.openxmlformats.org/drawingml/2006/main">
+              <a:graphicData uri="http://schemas.openxmlformats.org/drawingml/2006/picture">
+                <pic:pic xmlns:pic="http://schemas.openxmlformats.org/drawingml/2006/picture">
+                  <pic:nvPicPr>
+                    <pic:cNvPr id="0" name="Picture 1"/>
+                    <pic:cNvPicPr>
+                      <a:picLocks noChangeAspect="1" noChangeArrowheads="1"/>
+                    </pic:cNvPicPr>
+                  </pic:nvPicPr>
+                  <pic:blipFill>
+                    <a:blip r:embed="rId4" cstate="print">
+                      <a:extLst>
+                        <a:ext uri="{28A0092B-C50C-407E-A947-70E740481C1C}">
+                          <a14:useLocalDpi xmlns:a14="http://schemas.microsoft.com/office/drawing/2010/main" val="0"/>
+                        </a:ext>
+                      </a:extLst>
+                    </a:blip>
+                    <a:srcRect/>
+                    <a:stretch>
+                      <a:fillRect/>
+                    </a:stretch>
+                  </pic:blipFill>
+                  <pic:spPr bwMode="auto">
+                    <a:xfrm>
+                      <a:off x="0" y="0"/>
+                      <a:ext cx="5926455" cy="4495800"/>
+                    </a:xfrm>
+                    <a:prstGeom prst="rect">
+                      <a:avLst/>
+                    </a:prstGeom>
+                    <a:noFill/>
+                    <a:ln>
+                      <a:noFill/>
+                    </a:ln>
+                  </pic:spPr>
+                </pic:pic>
+              </a:graphicData>
+            </a:graphic>
+          </wp:inline>
+        </w:drawing>
+      </w:r>
+    </w:p>
+    <w:p>
+      <w:pPr>
+        <w:rPr>
+          <w:lang w:val="en-US"/>
+        </w:rPr>
+      </w:pPr>
+    </w:p>
+    <w:p>
+      <w:r>
+        <w:t>### 3. Описание компонентов и их взаимодействие  </w:t>
+      </w:r>
+    </w:p>
     <w:p/>
     <w:p>
       <w:r>
-        <w:t>![Пример изображения](Artifacts/schema.png)  </w:t>
+        <w:t>Исходные файлы проекта находятся в папке: \charts\templates</w:t>
       </w:r>
     </w:p>
     <w:p/>
     <w:p>
       <w:r>
-        <w:t>### 3. Описание компонентов и их взаимодействие  </w:t>
+        <w:t>- api-deployment.yml  </w:t>
+      </w:r>
+    </w:p>
+    <w:p>
+      <w:r>
+        <w:t>  Приложение API api-orders-generator разворачивается из образа Docker-контейнера nikolayfrolov1986/api-orders-generator:2.1, скачиваемого из публичного Docker Hub. Исходный файл с `Dockerfile` находится в корне проекта в папке GO.  </w:t>
       </w:r>
     </w:p>
     <w:p/>
     <w:p>
-      <w:r>
-        <w:t>Исходные файлы проекта находятся в папке: \charts\templates</w:t>
+      <w:pPr>
+        <w:rPr>
+          <w:lang w:val="en-US"/>
+        </w:rPr>
+      </w:pPr>
+      <w:r>
+        <w:rPr>
+          <w:lang w:val="en-US"/>
+        </w:rPr>
+        <w:t>- api-service.yml  </w:t>
+      </w:r>
+    </w:p>
+    <w:p>
+      <w:pPr>
+        <w:rPr>
+          <w:lang w:val="en-US"/>
+        </w:rPr>
+      </w:pPr>
+      <w:r>
+        <w:rPr>
+          <w:lang w:val="en-US"/>
+        </w:rPr>
+        <w:t xml:space="preserve">  </w:t>
+      </w:r>
+      <w:r>
+        <w:t>Сервис</w:t>
+      </w:r>
+      <w:r>
+        <w:rPr>
+          <w:lang w:val="en-US"/>
+        </w:rPr>
+        <w:t xml:space="preserve"> </w:t>
+      </w:r>
+      <w:r>
+        <w:t>для</w:t>
+      </w:r>
+      <w:r>
+        <w:rPr>
+          <w:lang w:val="en-US"/>
+        </w:rPr>
+        <w:t xml:space="preserve"> API.  </w:t>
+      </w:r>
+    </w:p>
+    <w:p>
+      <w:pPr>
+        <w:rPr>
+          <w:lang w:val="en-US"/>
+        </w:rPr>
+      </w:pPr>
+    </w:p>
+    <w:p>
+      <w:pPr>
+        <w:rPr>
+          <w:lang w:val="en-US"/>
+        </w:rPr>
+      </w:pPr>
+      <w:r>
+        <w:rPr>
+          <w:lang w:val="en-US"/>
+        </w:rPr>
+        <w:t>- ingress.yml  </w:t>
+      </w:r>
+    </w:p>
+    <w:p>
+      <w:pPr>
+        <w:rPr>
+          <w:lang w:val="en-US"/>
+        </w:rPr>
+      </w:pPr>
+      <w:r>
+        <w:rPr>
+          <w:lang w:val="en-US"/>
+        </w:rPr>
+        <w:t xml:space="preserve">  Ingress, </w:t>
+      </w:r>
+      <w:r>
+        <w:t>пробрасывает</w:t>
+      </w:r>
+      <w:r>
+        <w:rPr>
+          <w:lang w:val="en-US"/>
+        </w:rPr>
+        <w:t xml:space="preserve"> host </w:t>
+      </w:r>
+      <w:r>
+        <w:t>и</w:t>
+      </w:r>
+      <w:r>
+        <w:rPr>
+          <w:lang w:val="en-US"/>
+        </w:rPr>
+        <w:t xml:space="preserve"> </w:t>
+      </w:r>
+      <w:r>
+        <w:t>порт</w:t>
+      </w:r>
+      <w:r>
+        <w:rPr>
+          <w:lang w:val="en-US"/>
+        </w:rPr>
+        <w:t xml:space="preserve"> </w:t>
+      </w:r>
+      <w:r>
+        <w:t>до</w:t>
+      </w:r>
+      <w:r>
+        <w:rPr>
+          <w:lang w:val="en-US"/>
+        </w:rPr>
+        <w:t xml:space="preserve"> `api-service`.  </w:t>
+      </w:r>
+    </w:p>
+    <w:p>
+      <w:pPr>
+        <w:rPr>
+          <w:lang w:val="en-US"/>
+        </w:rPr>
+      </w:pPr>
+    </w:p>
+    <w:p>
+      <w:pPr>
+        <w:rPr>
+          <w:lang w:val="en-US"/>
+        </w:rPr>
+      </w:pPr>
+      <w:r>
+        <w:rPr>
+          <w:lang w:val="en-US"/>
+        </w:rPr>
+        <w:t>- haproxy-deployment.yml, haproxy-service.yml, haproxy-configmap.yml  </w:t>
+      </w:r>
+    </w:p>
+    <w:p>
+      <w:pPr>
+        <w:rPr>
+          <w:lang w:val="en-US"/>
+        </w:rPr>
+      </w:pPr>
+      <w:r>
+        <w:rPr>
+          <w:lang w:val="en-US"/>
+        </w:rPr>
+        <w:t xml:space="preserve">  `HAProxy` </w:t>
+      </w:r>
+      <w:r>
+        <w:t>выполняет</w:t>
+      </w:r>
+      <w:r>
+        <w:rPr>
+          <w:lang w:val="en-US"/>
+        </w:rPr>
+        <w:t xml:space="preserve"> </w:t>
+      </w:r>
+      <w:r>
+        <w:t>роль</w:t>
+      </w:r>
+      <w:r>
+        <w:rPr>
+          <w:lang w:val="en-US"/>
+        </w:rPr>
+        <w:t xml:space="preserve"> </w:t>
+      </w:r>
+      <w:r>
+        <w:t>балансировщика</w:t>
+      </w:r>
+      <w:r>
+        <w:rPr>
+          <w:lang w:val="en-US"/>
+        </w:rPr>
+        <w:t xml:space="preserve"> </w:t>
+      </w:r>
+      <w:r>
+        <w:t>между</w:t>
+      </w:r>
+      <w:r>
+        <w:rPr>
+          <w:lang w:val="en-US"/>
+        </w:rPr>
+        <w:t xml:space="preserve"> </w:t>
+      </w:r>
+      <w:r>
+        <w:t>двумя</w:t>
+      </w:r>
+      <w:r>
+        <w:rPr>
+          <w:lang w:val="en-US"/>
+        </w:rPr>
+        <w:t xml:space="preserve"> </w:t>
+      </w:r>
+      <w:r>
+        <w:t>базами</w:t>
+      </w:r>
+      <w:r>
+        <w:rPr>
+          <w:lang w:val="en-US"/>
+        </w:rPr>
+        <w:t xml:space="preserve"> </w:t>
+      </w:r>
+      <w:r>
+        <w:t>данных</w:t>
+      </w:r>
+      <w:r>
+        <w:rPr>
+          <w:lang w:val="en-US"/>
+        </w:rPr>
+        <w:t xml:space="preserve"> PostgreSQL: `postgres-shards-0` </w:t>
+      </w:r>
+      <w:r>
+        <w:t>и</w:t>
+      </w:r>
+      <w:r>
+        <w:rPr>
+          <w:lang w:val="en-US"/>
+        </w:rPr>
+        <w:t xml:space="preserve"> `postgres-shards-1`.  </w:t>
+      </w:r>
+    </w:p>
+    <w:p>
+      <w:pPr>
+        <w:rPr>
+          <w:lang w:val="en-US"/>
+        </w:rPr>
+      </w:pPr>
+    </w:p>
+    <w:p>
+      <w:pPr>
+        <w:rPr>
+          <w:lang w:val="en-US"/>
+        </w:rPr>
+      </w:pPr>
+      <w:r>
+        <w:rPr>
+          <w:lang w:val="en-US"/>
+        </w:rPr>
+        <w:t>- postgres-statefulset.yml, postgres-shards-service.yml, postgres-job1.yml, postgres-job2.yml, orders-replica-shards1-configmap.yml, orders-replica-shards2-configmap.yml  </w:t>
+      </w:r>
+    </w:p>
+    <w:p>
+      <w:r>
+        <w:rPr>
+          <w:lang w:val="en-US"/>
+        </w:rPr>
+        <w:t xml:space="preserve">  </w:t>
+      </w:r>
+      <w:r>
+        <w:t>В</w:t>
+      </w:r>
+      <w:r>
+        <w:rPr>
+          <w:lang w:val="en-US"/>
+        </w:rPr>
+        <w:t xml:space="preserve"> `StatefulSet` </w:t>
+      </w:r>
+      <w:r>
+        <w:t>создаются</w:t>
+      </w:r>
+      <w:r>
+        <w:rPr>
+          <w:lang w:val="en-US"/>
+        </w:rPr>
+        <w:t xml:space="preserve"> </w:t>
+      </w:r>
+      <w:r>
+        <w:t>два</w:t>
+      </w:r>
+      <w:r>
+        <w:rPr>
+          <w:lang w:val="en-US"/>
+        </w:rPr>
+        <w:t xml:space="preserve"> </w:t>
+      </w:r>
+      <w:r>
+        <w:t>пода</w:t>
+      </w:r>
+      <w:r>
+        <w:rPr>
+          <w:lang w:val="en-US"/>
+        </w:rPr>
+        <w:t xml:space="preserve"> </w:t>
+      </w:r>
+      <w:r>
+        <w:t>с</w:t>
+      </w:r>
+      <w:r>
+        <w:rPr>
+          <w:lang w:val="en-US"/>
+        </w:rPr>
+        <w:t xml:space="preserve"> </w:t>
+      </w:r>
+      <w:r>
+        <w:t>контейнером</w:t>
+      </w:r>
+      <w:r>
+        <w:rPr>
+          <w:lang w:val="en-US"/>
+        </w:rPr>
+        <w:t xml:space="preserve"> PostgreSQL: `postgres-shards-0` </w:t>
+      </w:r>
+      <w:r>
+        <w:t>и</w:t>
+      </w:r>
+      <w:r>
+        <w:rPr>
+          <w:lang w:val="en-US"/>
+        </w:rPr>
+        <w:t xml:space="preserve"> `postgres-shards-1`. </w:t>
+      </w:r>
+      <w:r>
+        <w:t>Для каждого пода монтируется `postgres-storage` (PVC).  </w:t>
+      </w:r>
+    </w:p>
+    <w:p>
+      <w:r>
+        <w:t>  - Job1 подключается к `postgres-shards-0`, выполняет команду на создание таблицы `orders`, делит её на партиции по городам, создавая отдельную таблицу для каждого города, устанавливает уровень logical и создаёт публикацию для таблицы `orders`.  </w:t>
+      </w:r>
+    </w:p>
+    <w:p>
+      <w:r>
+        <w:t>  - Job2 работает аналогично для `postgres-shards-1`.  </w:t>
       </w:r>
     </w:p>
     <w:p/>
     <w:p>
-      <w:r>
-        <w:t>- api-deployment.yml  </w:t>
-      </w:r>
-    </w:p>
-    <w:p>
-      <w:r>
-        <w:t>  Приложение API api-orders-generator разворачивается из образа Docker-контейнера nikolayfrolov1986/api-orders-generator:2.1, скачиваемого из публичного Docker Hub. Исходный файл с `Dockerfile` находится в корне проекта в папке GO.  </w:t>
+      <w:pPr>
+        <w:rPr>
+          <w:lang w:val="en-US"/>
+        </w:rPr>
+      </w:pPr>
+      <w:r>
+        <w:rPr>
+          <w:lang w:val="en-US"/>
+        </w:rPr>
+        <w:t>- postgres-replica-statefulset.yml, orders-replica-configmap.yml, postgres-job3.yml  </w:t>
+      </w:r>
+    </w:p>
+    <w:p>
+      <w:pPr>
+        <w:rPr>
+          <w:lang w:val="en-US"/>
+        </w:rPr>
+      </w:pPr>
+      <w:r>
+        <w:rPr>
+          <w:lang w:val="en-US"/>
+        </w:rPr>
+        <w:t xml:space="preserve">  </w:t>
+      </w:r>
+      <w:r>
+        <w:t>Создаётся</w:t>
+      </w:r>
+      <w:r>
+        <w:rPr>
+          <w:lang w:val="en-US"/>
+        </w:rPr>
+        <w:t xml:space="preserve"> </w:t>
+      </w:r>
+      <w:r>
+        <w:t>база</w:t>
+      </w:r>
+      <w:r>
+        <w:rPr>
+          <w:lang w:val="en-US"/>
+        </w:rPr>
+        <w:t xml:space="preserve"> PostgreSQL `postgres-replica-0` </w:t>
+      </w:r>
+      <w:r>
+        <w:t>для</w:t>
+      </w:r>
+      <w:r>
+        <w:rPr>
+          <w:lang w:val="en-US"/>
+        </w:rPr>
+        <w:t xml:space="preserve"> </w:t>
+      </w:r>
+      <w:r>
+        <w:t>репликации</w:t>
+      </w:r>
+      <w:r>
+        <w:rPr>
+          <w:lang w:val="en-US"/>
+        </w:rPr>
+        <w:t xml:space="preserve"> </w:t>
+      </w:r>
+      <w:r>
+        <w:t>данных</w:t>
+      </w:r>
+      <w:r>
+        <w:rPr>
+          <w:lang w:val="en-US"/>
+        </w:rPr>
+        <w:t xml:space="preserve"> </w:t>
+      </w:r>
+      <w:r>
+        <w:t>из</w:t>
+      </w:r>
+      <w:r>
+        <w:rPr>
+          <w:lang w:val="en-US"/>
+        </w:rPr>
+        <w:t xml:space="preserve"> </w:t>
+      </w:r>
+      <w:r>
+        <w:t>двух</w:t>
+      </w:r>
+      <w:r>
+        <w:rPr>
+          <w:lang w:val="en-US"/>
+        </w:rPr>
+        <w:t xml:space="preserve"> </w:t>
+      </w:r>
+      <w:r>
+        <w:t>баз</w:t>
+      </w:r>
+      <w:r>
+        <w:rPr>
+          <w:lang w:val="en-US"/>
+        </w:rPr>
+        <w:t xml:space="preserve">: `postgres-shards-0` </w:t>
+      </w:r>
+      <w:r>
+        <w:t>и</w:t>
+      </w:r>
+      <w:r>
+        <w:rPr>
+          <w:lang w:val="en-US"/>
+        </w:rPr>
+        <w:t xml:space="preserve"> `postgres-shards-1`.  </w:t>
+      </w:r>
+    </w:p>
+    <w:p>
+      <w:r>
+        <w:rPr>
+          <w:lang w:val="en-US"/>
+        </w:rPr>
+        <w:t xml:space="preserve">  </w:t>
+      </w:r>
+      <w:r>
+        <w:t>- Job3 создаёт таблицу `orders`, разделяет её на партиции по городам, создавая отдельную таблицу для каждого города, устанавливает уровень replica и создаёт подписку на таблицу `orders` баз `postgres-shards-0` и `postgres-shards-1`.  </w:t>
       </w:r>
     </w:p>
     <w:p/>
     <w:p>
-      <w:pPr>
-        <w:rPr>
-          <w:lang w:val="en-US"/>
-        </w:rPr>
-      </w:pPr>
-      <w:r>
-        <w:rPr>
-          <w:lang w:val="en-US"/>
-        </w:rPr>
-        <w:t>- api-service.yml  </w:t>
-      </w:r>
-    </w:p>
-    <w:p>
-      <w:pPr>
-        <w:rPr>
-          <w:lang w:val="en-US"/>
-        </w:rPr>
-      </w:pPr>
-      <w:r>
-        <w:rPr>
-          <w:lang w:val="en-US"/>
-        </w:rPr>
+      <w:r>
+        <w:t>После выполнения Job1, Job2, Job3 эти задания удаляются.  </w:t>
+      </w:r>
+    </w:p>
+    <w:p/>
+    <w:p>
+      <w:r>
+        <w:t>### 4. Разворачивание среды для приложения  </w:t>
+      </w:r>
+    </w:p>
+    <w:p/>
+    <w:p>
+      <w:r>
+        <w:t>Для работы приложения понадобятся инструменты:  </w:t>
+      </w:r>
+    </w:p>
+    <w:p>
+      <w:r>
+        <w:t>- Helm  </w:t>
+      </w:r>
+    </w:p>
+    <w:p>
+      <w:r>
+        <w:t>- Minikube (или аналогичные: Docker, Rancher, Kubeadm и т.д.)</w:t>
+      </w:r>
+    </w:p>
+    <w:p>
+      <w:r>
+        <w:t>Убедитесь, что addons ingress включен.</w:t>
+      </w:r>
+    </w:p>
+    <w:p/>
+    <w:p>
+      <w:r>
+        <w:t>### 5. Запуск приложения  </w:t>
+      </w:r>
+    </w:p>
+    <w:p/>
+    <w:p>
+      <w:r>
+        <w:t>Подключение репозитория через Helm:  </w:t>
+      </w:r>
+    </w:p>
+    <w:p>
+      <w:pPr>
+        <w:rPr>
+          <w:lang w:val="en-US"/>
+        </w:rPr>
+      </w:pPr>
+      <w:r>
+        <w:rPr>
+          <w:lang w:val="en-US"/>
+        </w:rPr>
+        <w:t>helm repo add orders https://raw.githubusercontent.com/nickfrolov2/orders-generator/refs/heads/main/</w:t>
+      </w:r>
+    </w:p>
+    <w:p>
+      <w:pPr>
+        <w:rPr>
+          <w:lang w:val="en-US"/>
+        </w:rPr>
+      </w:pPr>
+      <w:r>
+        <w:rPr>
+          <w:lang w:val="en-US"/>
+        </w:rPr>
+        <w:lastRenderedPageBreak/>
         <w:t xml:space="preserve">  </w:t>
       </w:r>
-      <w:r>
-        <w:t>Сервис</w:t>
+    </w:p>
+    <w:p>
+      <w:r>
+        <w:t>Запуск/установка производится с помощью команды:  </w:t>
+      </w:r>
+    </w:p>
+    <w:p>
+      <w:pPr>
+        <w:rPr>
+          <w:lang w:val="en-US"/>
+        </w:rPr>
+      </w:pPr>
+      <w:r>
+        <w:rPr>
+          <w:lang w:val="en-US"/>
+        </w:rPr>
+        <w:t>helm install/upgrade orders orders_generator/project_orders  </w:t>
+      </w:r>
+    </w:p>
+    <w:p>
+      <w:pPr>
+        <w:rPr>
+          <w:lang w:val="en-US"/>
+        </w:rPr>
+      </w:pPr>
+      <w:r>
+        <w:rPr>
+          <w:lang w:val="en-US"/>
+        </w:rPr>
+        <w:t xml:space="preserve">  </w:t>
+      </w:r>
+    </w:p>
+    <w:p>
+      <w:r>
+        <w:t>Вы должны увидеть успешную установку:  </w:t>
+      </w:r>
+    </w:p>
+    <w:p>
+      <w:pPr>
+        <w:rPr>
+          <w:lang w:val="en-US"/>
+        </w:rPr>
+      </w:pPr>
+      <w:r>
+        <w:rPr>
+          <w:lang w:val="en-US"/>
+        </w:rPr>
+        <w:t>PS C:\Users\1&gt; helm upgrade orders orders_generator/project_orders  </w:t>
+      </w:r>
+    </w:p>
+    <w:p>
+      <w:pPr>
+        <w:rPr>
+          <w:lang w:val="en-US"/>
+        </w:rPr>
+      </w:pPr>
+    </w:p>
+    <w:p>
+      <w:pPr>
+        <w:rPr>
+          <w:lang w:val="en-US"/>
+        </w:rPr>
+      </w:pPr>
+      <w:r>
+        <w:rPr>
+          <w:lang w:val="en-US"/>
+        </w:rPr>
+        <w:t>Release "orders" has been upgraded. Happy Helming!  </w:t>
+      </w:r>
+    </w:p>
+    <w:p>
+      <w:pPr>
+        <w:rPr>
+          <w:lang w:val="en-US"/>
+        </w:rPr>
+      </w:pPr>
+    </w:p>
+    <w:p>
+      <w:pPr>
+        <w:rPr>
+          <w:lang w:val="en-US"/>
+        </w:rPr>
+      </w:pPr>
+      <w:r>
+        <w:rPr>
+          <w:lang w:val="en-US"/>
+        </w:rPr>
+        <w:t>NAME: orders  </w:t>
+      </w:r>
+    </w:p>
+    <w:p>
+      <w:pPr>
+        <w:rPr>
+          <w:lang w:val="en-US"/>
+        </w:rPr>
+      </w:pPr>
+      <w:r>
+        <w:rPr>
+          <w:lang w:val="en-US"/>
+        </w:rPr>
+        <w:t>LAST DEPLOYED: Fri Feb 28 21:33:29 2025  </w:t>
+      </w:r>
+    </w:p>
+    <w:p>
+      <w:pPr>
+        <w:rPr>
+          <w:lang w:val="en-US"/>
+        </w:rPr>
+      </w:pPr>
+      <w:r>
+        <w:rPr>
+          <w:lang w:val="en-US"/>
+        </w:rPr>
+        <w:t>NAMESPACE: default  </w:t>
+      </w:r>
+    </w:p>
+    <w:p>
+      <w:pPr>
+        <w:rPr>
+          <w:lang w:val="en-US"/>
+        </w:rPr>
+      </w:pPr>
+      <w:r>
+        <w:rPr>
+          <w:lang w:val="en-US"/>
+        </w:rPr>
+        <w:t>STATUS: deployed  </w:t>
+      </w:r>
+    </w:p>
+    <w:p>
+      <w:pPr>
+        <w:rPr>
+          <w:lang w:val="en-US"/>
+        </w:rPr>
+      </w:pPr>
+      <w:r>
+        <w:rPr>
+          <w:lang w:val="en-US"/>
+        </w:rPr>
+        <w:t>REVISION: 2  </w:t>
+      </w:r>
+    </w:p>
+    <w:p>
+      <w:pPr>
+        <w:rPr>
+          <w:lang w:val="en-US"/>
+        </w:rPr>
+      </w:pPr>
+      <w:r>
+        <w:rPr>
+          <w:lang w:val="en-US"/>
+        </w:rPr>
+        <w:t>TEST SUITE: None  </w:t>
+      </w:r>
+    </w:p>
+    <w:p>
+      <w:pPr>
+        <w:rPr>
+          <w:lang w:val="en-US"/>
+        </w:rPr>
+      </w:pPr>
+    </w:p>
+    <w:p>
+      <w:pPr>
+        <w:rPr>
+          <w:lang w:val="en-US"/>
+        </w:rPr>
+      </w:pPr>
+      <w:r>
+        <w:rPr>
+          <w:lang w:val="en-US"/>
+        </w:rPr>
+        <w:t>NOTES:  </w:t>
+      </w:r>
+    </w:p>
+    <w:p>
+      <w:pPr>
+        <w:rPr>
+          <w:lang w:val="en-US"/>
+        </w:rPr>
+      </w:pPr>
+      <w:r>
+        <w:rPr>
+          <w:lang w:val="en-US"/>
+        </w:rPr>
+        <w:t>###Project Orders by Frolov N.A. (DevOps-</w:t>
+      </w:r>
+      <w:r>
+        <w:t>курс</w:t>
       </w:r>
       <w:r>
         <w:rPr>
@@ -276,802 +1025,123 @@
         <w:t xml:space="preserve"> </w:t>
       </w:r>
       <w:r>
-        <w:t>для</w:t>
-      </w:r>
-      <w:r>
-        <w:rPr>
-          <w:lang w:val="en-US"/>
-        </w:rPr>
-        <w:t xml:space="preserve"> API.  </w:t>
-      </w:r>
-    </w:p>
-    <w:p>
-      <w:pPr>
-        <w:rPr>
-          <w:lang w:val="en-US"/>
-        </w:rPr>
-      </w:pPr>
-    </w:p>
-    <w:p>
-      <w:pPr>
-        <w:rPr>
-          <w:lang w:val="en-US"/>
-        </w:rPr>
-      </w:pPr>
-      <w:r>
-        <w:rPr>
-          <w:lang w:val="en-US"/>
-        </w:rPr>
-        <w:t>- ingress.yml  </w:t>
-      </w:r>
-    </w:p>
-    <w:p>
-      <w:pPr>
-        <w:rPr>
-          <w:lang w:val="en-US"/>
-        </w:rPr>
-      </w:pPr>
-      <w:r>
-        <w:rPr>
-          <w:lang w:val="en-US"/>
-        </w:rPr>
-        <w:t xml:space="preserve">  Ingress, </w:t>
-      </w:r>
-      <w:r>
-        <w:t>пробрасывает</w:t>
-      </w:r>
-      <w:r>
-        <w:rPr>
-          <w:lang w:val="en-US"/>
-        </w:rPr>
-        <w:t xml:space="preserve"> host </w:t>
-      </w:r>
-      <w:r>
-        <w:t>и</w:t>
-      </w:r>
-      <w:r>
-        <w:rPr>
-          <w:lang w:val="en-US"/>
-        </w:rPr>
-        <w:t xml:space="preserve"> </w:t>
-      </w:r>
-      <w:r>
-        <w:t>порт</w:t>
-      </w:r>
-      <w:r>
-        <w:rPr>
-          <w:lang w:val="en-US"/>
-        </w:rPr>
-        <w:t xml:space="preserve"> </w:t>
-      </w:r>
-      <w:r>
-        <w:t>до</w:t>
-      </w:r>
-      <w:r>
-        <w:rPr>
-          <w:lang w:val="en-US"/>
-        </w:rPr>
-        <w:t xml:space="preserve"> `api-service`.  </w:t>
-      </w:r>
-    </w:p>
-    <w:p>
-      <w:pPr>
-        <w:rPr>
-          <w:lang w:val="en-US"/>
-        </w:rPr>
-      </w:pPr>
-    </w:p>
-    <w:p>
-      <w:pPr>
-        <w:rPr>
-          <w:lang w:val="en-US"/>
-        </w:rPr>
-      </w:pPr>
-      <w:r>
-        <w:rPr>
-          <w:lang w:val="en-US"/>
-        </w:rPr>
-        <w:t>- haproxy-deployment.yml, haproxy-service.yml, haproxy-configmap.yml  </w:t>
-      </w:r>
-    </w:p>
-    <w:p>
-      <w:pPr>
-        <w:rPr>
-          <w:lang w:val="en-US"/>
-        </w:rPr>
-      </w:pPr>
-      <w:r>
-        <w:rPr>
-          <w:lang w:val="en-US"/>
-        </w:rPr>
-        <w:t xml:space="preserve">  `HAProxy` </w:t>
-      </w:r>
-      <w:r>
-        <w:t>выполняет</w:t>
-      </w:r>
-      <w:r>
-        <w:rPr>
-          <w:lang w:val="en-US"/>
-        </w:rPr>
-        <w:t xml:space="preserve"> </w:t>
-      </w:r>
-      <w:r>
-        <w:t>роль</w:t>
-      </w:r>
-      <w:r>
-        <w:rPr>
-          <w:lang w:val="en-US"/>
-        </w:rPr>
-        <w:t xml:space="preserve"> </w:t>
-      </w:r>
-      <w:r>
-        <w:t>балансировщика</w:t>
-      </w:r>
-      <w:r>
-        <w:rPr>
-          <w:lang w:val="en-US"/>
-        </w:rPr>
-        <w:t xml:space="preserve"> </w:t>
-      </w:r>
-      <w:r>
-        <w:t>между</w:t>
-      </w:r>
-      <w:r>
-        <w:rPr>
-          <w:lang w:val="en-US"/>
-        </w:rPr>
-        <w:t xml:space="preserve"> </w:t>
-      </w:r>
-      <w:r>
-        <w:t>двумя</w:t>
-      </w:r>
-      <w:r>
-        <w:rPr>
-          <w:lang w:val="en-US"/>
-        </w:rPr>
-        <w:t xml:space="preserve"> </w:t>
-      </w:r>
-      <w:r>
-        <w:t>базами</w:t>
-      </w:r>
-      <w:r>
-        <w:rPr>
-          <w:lang w:val="en-US"/>
-        </w:rPr>
-        <w:t xml:space="preserve"> </w:t>
-      </w:r>
-      <w:r>
-        <w:t>данных</w:t>
-      </w:r>
-      <w:r>
-        <w:rPr>
-          <w:lang w:val="en-US"/>
-        </w:rPr>
-        <w:t xml:space="preserve"> PostgreSQL: `postgres-shards-0` </w:t>
-      </w:r>
-      <w:r>
-        <w:t>и</w:t>
-      </w:r>
-      <w:r>
-        <w:rPr>
-          <w:lang w:val="en-US"/>
-        </w:rPr>
-        <w:t xml:space="preserve"> `postgres-shards-1`.  </w:t>
-      </w:r>
-    </w:p>
-    <w:p>
-      <w:pPr>
-        <w:rPr>
-          <w:lang w:val="en-US"/>
-        </w:rPr>
-      </w:pPr>
-    </w:p>
-    <w:p>
-      <w:pPr>
-        <w:rPr>
-          <w:lang w:val="en-US"/>
-        </w:rPr>
-      </w:pPr>
-      <w:r>
-        <w:rPr>
-          <w:lang w:val="en-US"/>
-        </w:rPr>
-        <w:t>- postgres-statefulset.yml, postgres-shards-service.yml, postgres-job1.yml, postgres-job2.yml, orders-replica-shards1-configmap.yml, orders-replica-shards2-configmap.yml  </w:t>
-      </w:r>
-    </w:p>
-    <w:p>
-      <w:r>
-        <w:rPr>
-          <w:lang w:val="en-US"/>
-        </w:rPr>
+        <w:t>от</w:t>
+      </w:r>
+      <w:r>
+        <w:rPr>
+          <w:lang w:val="en-US"/>
+        </w:rPr>
+        <w:t xml:space="preserve"> RTK)</w:t>
+      </w:r>
+    </w:p>
+    <w:p>
+      <w:pPr>
+        <w:rPr>
+          <w:lang w:val="en-US"/>
+        </w:rPr>
+      </w:pPr>
+    </w:p>
+    <w:p>
+      <w:r>
+        <w:t>###Приложение "Генератор заказов" успешно установлено!</w:t>
+      </w:r>
+    </w:p>
+    <w:p/>
+    <w:p>
+      <w:r>
+        <w:t>###Приятного использования! :-)</w:t>
+      </w:r>
+    </w:p>
+    <w:p/>
+    <w:p>
+      <w:r>
+        <w:t>----------------------------------------------------</w:t>
+      </w:r>
+    </w:p>
+    <w:p/>
+    <w:p>
+      <w:r>
+        <w:t>Для Windows/Linux/Mac:  </w:t>
+      </w:r>
+    </w:p>
+    <w:p>
+      <w:r>
+        <w:t>В файле `hosts` добавляем строку:  </w:t>
+      </w:r>
+    </w:p>
+    <w:p>
+      <w:r>
+        <w:t>&lt;IP кластера&gt; generator-orders.test</w:t>
+      </w:r>
+    </w:p>
+    <w:p>
+      <w:r>
         <w:t xml:space="preserve">  </w:t>
       </w:r>
-      <w:r>
-        <w:t>В</w:t>
-      </w:r>
-      <w:r>
-        <w:rPr>
-          <w:lang w:val="en-US"/>
-        </w:rPr>
-        <w:t xml:space="preserve"> `StatefulSet` </w:t>
-      </w:r>
-      <w:r>
-        <w:t>создаются</w:t>
-      </w:r>
-      <w:r>
-        <w:rPr>
-          <w:lang w:val="en-US"/>
-        </w:rPr>
-        <w:t xml:space="preserve"> </w:t>
-      </w:r>
-      <w:r>
-        <w:t>два</w:t>
-      </w:r>
-      <w:r>
-        <w:rPr>
-          <w:lang w:val="en-US"/>
-        </w:rPr>
-        <w:t xml:space="preserve"> </w:t>
-      </w:r>
-      <w:r>
-        <w:t>пода</w:t>
-      </w:r>
-      <w:r>
-        <w:rPr>
-          <w:lang w:val="en-US"/>
-        </w:rPr>
-        <w:t xml:space="preserve"> </w:t>
-      </w:r>
-      <w:r>
-        <w:t>с</w:t>
-      </w:r>
-      <w:r>
-        <w:rPr>
-          <w:lang w:val="en-US"/>
-        </w:rPr>
-        <w:t xml:space="preserve"> </w:t>
-      </w:r>
-      <w:r>
-        <w:t>контейнером</w:t>
-      </w:r>
-      <w:r>
-        <w:rPr>
-          <w:lang w:val="en-US"/>
-        </w:rPr>
-        <w:t xml:space="preserve"> PostgreSQL: `postgres-shards-0` </w:t>
-      </w:r>
-      <w:r>
-        <w:t>и</w:t>
-      </w:r>
-      <w:r>
-        <w:rPr>
-          <w:lang w:val="en-US"/>
-        </w:rPr>
-        <w:t xml:space="preserve"> `postgres-shards-1`. </w:t>
-      </w:r>
-      <w:r>
-        <w:t>Для каждого пода монтируется `postgres-storage` (PVC).  </w:t>
-      </w:r>
-    </w:p>
-    <w:p>
-      <w:r>
-        <w:t>  - Job1 подключается к `postgres-shards-0`, выполняет команду на создание таблицы `orders`, делит её на партиции по городам, создавая отдельную таблицу для каждого города, устанавливает уровень logical и создаёт публикацию для таблицы `orders`.  </w:t>
-      </w:r>
-    </w:p>
-    <w:p>
-      <w:r>
-        <w:t>  - Job2 работает аналогично для `postgres-shards-1`.  </w:t>
+    </w:p>
+    <w:p>
+      <w:r>
+        <w:t>В браузере проверяем по ссылке: [http://generator-orders.test/](http://generator-orders.test/)  </w:t>
       </w:r>
     </w:p>
     <w:p/>
     <w:p>
-      <w:pPr>
-        <w:rPr>
-          <w:lang w:val="en-US"/>
-        </w:rPr>
-      </w:pPr>
-      <w:r>
-        <w:rPr>
-          <w:lang w:val="en-US"/>
-        </w:rPr>
-        <w:t>- postgres-replica-statefulset.yml, orders-replica-configmap.yml, postgres-job3.yml  </w:t>
-      </w:r>
-    </w:p>
-    <w:p>
-      <w:pPr>
-        <w:rPr>
-          <w:lang w:val="en-US"/>
-        </w:rPr>
-      </w:pPr>
-      <w:r>
-        <w:rPr>
-          <w:lang w:val="en-US"/>
-        </w:rPr>
-        <w:t xml:space="preserve">  </w:t>
-      </w:r>
-      <w:r>
-        <w:t>Создаётся</w:t>
-      </w:r>
-      <w:r>
-        <w:rPr>
-          <w:lang w:val="en-US"/>
-        </w:rPr>
-        <w:t xml:space="preserve"> </w:t>
-      </w:r>
-      <w:r>
-        <w:t>база</w:t>
-      </w:r>
-      <w:r>
-        <w:rPr>
-          <w:lang w:val="en-US"/>
-        </w:rPr>
-        <w:t xml:space="preserve"> PostgreSQL `postgres-replica-0` </w:t>
-      </w:r>
-      <w:r>
-        <w:t>для</w:t>
-      </w:r>
-      <w:r>
-        <w:rPr>
-          <w:lang w:val="en-US"/>
-        </w:rPr>
-        <w:t xml:space="preserve"> </w:t>
-      </w:r>
-      <w:r>
-        <w:t>репликации</w:t>
-      </w:r>
-      <w:r>
-        <w:rPr>
-          <w:lang w:val="en-US"/>
-        </w:rPr>
-        <w:t xml:space="preserve"> </w:t>
-      </w:r>
-      <w:r>
-        <w:t>данных</w:t>
-      </w:r>
-      <w:r>
-        <w:rPr>
-          <w:lang w:val="en-US"/>
-        </w:rPr>
-        <w:t xml:space="preserve"> </w:t>
-      </w:r>
-      <w:r>
-        <w:t>из</w:t>
-      </w:r>
-      <w:r>
-        <w:rPr>
-          <w:lang w:val="en-US"/>
-        </w:rPr>
-        <w:t xml:space="preserve"> </w:t>
-      </w:r>
-      <w:r>
-        <w:t>двух</w:t>
-      </w:r>
-      <w:r>
-        <w:rPr>
-          <w:lang w:val="en-US"/>
-        </w:rPr>
-        <w:t xml:space="preserve"> </w:t>
-      </w:r>
-      <w:r>
-        <w:t>баз</w:t>
-      </w:r>
-      <w:r>
-        <w:rPr>
-          <w:lang w:val="en-US"/>
-        </w:rPr>
-        <w:t xml:space="preserve">: `postgres-shards-0` </w:t>
-      </w:r>
-      <w:r>
-        <w:t>и</w:t>
-      </w:r>
-      <w:r>
-        <w:rPr>
-          <w:lang w:val="en-US"/>
-        </w:rPr>
-        <w:t xml:space="preserve"> `postgres-shards-1`.  </w:t>
-      </w:r>
-    </w:p>
-    <w:p>
-      <w:r>
-        <w:rPr>
-          <w:lang w:val="en-US"/>
-        </w:rPr>
-        <w:t xml:space="preserve">  </w:t>
-      </w:r>
-      <w:r>
-        <w:t>- Job3 создаёт таблицу `orders`, разделяет её на партиции по городам, создавая отдельную таблицу для каждого города, устанавливает уровень replica и создаёт подписку на таблицу `orders` баз `postgres-shards-0` и `postgres-shards-1`.  </w:t>
+      <w:r>
+        <w:t>Пример работающего приложения доступен по ссылке: https://generator-orders.devopsf.ru/</w:t>
       </w:r>
     </w:p>
     <w:p/>
     <w:p>
       <w:r>
-        <w:t>После выполнения Job1, Job2, Job3 эти задания удаляются.  </w:t>
+        <w:t>### 6. Примечание  </w:t>
+      </w:r>
+    </w:p>
+    <w:p>
+      <w:r>
+        <w:t>Убедитесь, что все компоненты настроены корректно и кластеры работают, прежде чем переходить к тестированию приложения.  </w:t>
       </w:r>
     </w:p>
     <w:p/>
     <w:p>
       <w:r>
-        <w:t>### 4. Разворачивание среды для приложения  </w:t>
+        <w:t>### 7. Автоматический Deploy</w:t>
       </w:r>
     </w:p>
     <w:p/>
     <w:p>
       <w:r>
-        <w:t>Для работы приложения понадобятся инструменты:  </w:t>
-      </w:r>
-    </w:p>
-    <w:p>
-      <w:r>
-        <w:t>- Helm  </w:t>
-      </w:r>
-    </w:p>
-    <w:p>
-      <w:r>
-        <w:t>- Minikube (или аналогичные: Docker, Rancher, Kubeadm и т.д.)</w:t>
-      </w:r>
-    </w:p>
-    <w:p>
-      <w:r>
-        <w:t>Убедитесь, что addons ingress включен.</w:t>
+        <w:t>Для реализации автоматического деплоя был разработан механизм, использующий GitLab. В процессе используются следующие инструменты:</w:t>
       </w:r>
     </w:p>
     <w:p/>
     <w:p>
       <w:r>
-        <w:t>### 5. Запуск приложения  </w:t>
+        <w:t>- Helm — для упаковки приложений.</w:t>
+      </w:r>
+    </w:p>
+    <w:p>
+      <w:r>
+        <w:t>- Docker — для создания образов контейнеров.</w:t>
+      </w:r>
+    </w:p>
+    <w:p>
+      <w:r>
+        <w:t>- Container Registry — для хранения созданных образов.</w:t>
+      </w:r>
+    </w:p>
+    <w:p>
+      <w:r>
+        <w:t>- Kubernetes — для оркестрации контейнеров.</w:t>
       </w:r>
     </w:p>
     <w:p/>
     <w:p>
       <w:r>
-        <w:t>Подключение репозитория через Helm:  </w:t>
-      </w:r>
-    </w:p>
-    <w:p>
-      <w:pPr>
-        <w:rPr>
-          <w:lang w:val="en-US"/>
-        </w:rPr>
-      </w:pPr>
-      <w:r>
-        <w:rPr>
-          <w:lang w:val="en-US"/>
-        </w:rPr>
-        <w:t>helm repo add orders https://raw.githubusercontent.com/nickfrolov2/orders-generator/refs/heads/main/</w:t>
-      </w:r>
-    </w:p>
-    <w:p>
-      <w:pPr>
-        <w:rPr>
-          <w:lang w:val="en-US"/>
-        </w:rPr>
-      </w:pPr>
-      <w:r>
-        <w:rPr>
-          <w:lang w:val="en-US"/>
-        </w:rPr>
-        <w:t xml:space="preserve">  </w:t>
-      </w:r>
-    </w:p>
-    <w:p>
-      <w:r>
-        <w:t>Запуск/установка производится с помощью команды:  </w:t>
-      </w:r>
-    </w:p>
-    <w:p>
-      <w:pPr>
-        <w:rPr>
-          <w:lang w:val="en-US"/>
-        </w:rPr>
-      </w:pPr>
-      <w:r>
-        <w:rPr>
-          <w:lang w:val="en-US"/>
-        </w:rPr>
-        <w:t>helm install/upgrade orders orders_generator/project_orders  </w:t>
-      </w:r>
-    </w:p>
-    <w:p>
-      <w:pPr>
-        <w:rPr>
-          <w:lang w:val="en-US"/>
-        </w:rPr>
-      </w:pPr>
-      <w:r>
-        <w:rPr>
-          <w:lang w:val="en-US"/>
-        </w:rPr>
-        <w:t xml:space="preserve">  </w:t>
-      </w:r>
-    </w:p>
-    <w:p>
-      <w:r>
-        <w:t>Вы должны увидеть успешную установку:  </w:t>
-      </w:r>
-    </w:p>
-    <w:p>
-      <w:pPr>
-        <w:rPr>
-          <w:lang w:val="en-US"/>
-        </w:rPr>
-      </w:pPr>
-      <w:r>
-        <w:rPr>
-          <w:lang w:val="en-US"/>
-        </w:rPr>
-        <w:t>PS C:\Users\1&gt; helm upgrade orders orders_generator/project_orders  </w:t>
-      </w:r>
-    </w:p>
-    <w:p>
-      <w:pPr>
-        <w:rPr>
-          <w:lang w:val="en-US"/>
-        </w:rPr>
-      </w:pPr>
-    </w:p>
-    <w:p>
-      <w:pPr>
-        <w:rPr>
-          <w:lang w:val="en-US"/>
-        </w:rPr>
-      </w:pPr>
-      <w:r>
-        <w:rPr>
-          <w:lang w:val="en-US"/>
-        </w:rPr>
-        <w:t>Release "orders" has been upgraded. Happy Helming!  </w:t>
-      </w:r>
-    </w:p>
-    <w:p>
-      <w:pPr>
-        <w:rPr>
-          <w:lang w:val="en-US"/>
-        </w:rPr>
-      </w:pPr>
-    </w:p>
-    <w:p>
-      <w:pPr>
-        <w:rPr>
-          <w:lang w:val="en-US"/>
-        </w:rPr>
-      </w:pPr>
-      <w:r>
-        <w:rPr>
-          <w:lang w:val="en-US"/>
-        </w:rPr>
-        <w:t>NAME: orders  </w:t>
-      </w:r>
-    </w:p>
-    <w:p>
-      <w:pPr>
-        <w:rPr>
-          <w:lang w:val="en-US"/>
-        </w:rPr>
-      </w:pPr>
-      <w:r>
-        <w:rPr>
-          <w:lang w:val="en-US"/>
-        </w:rPr>
-        <w:t>LAST DEPLOYED: Fri Feb 28 21:33:29 2025  </w:t>
-      </w:r>
-    </w:p>
-    <w:p>
-      <w:pPr>
-        <w:rPr>
-          <w:lang w:val="en-US"/>
-        </w:rPr>
-      </w:pPr>
-      <w:r>
-        <w:rPr>
-          <w:lang w:val="en-US"/>
-        </w:rPr>
-        <w:t>NAMESPACE: default  </w:t>
-      </w:r>
-    </w:p>
-    <w:p>
-      <w:pPr>
-        <w:rPr>
-          <w:lang w:val="en-US"/>
-        </w:rPr>
-      </w:pPr>
-      <w:r>
-        <w:rPr>
-          <w:lang w:val="en-US"/>
-        </w:rPr>
-        <w:t>STATUS: deployed  </w:t>
-      </w:r>
-    </w:p>
-    <w:p>
-      <w:pPr>
-        <w:rPr>
-          <w:lang w:val="en-US"/>
-        </w:rPr>
-      </w:pPr>
-      <w:r>
-        <w:rPr>
-          <w:lang w:val="en-US"/>
-        </w:rPr>
-        <w:t>REVISION: 2  </w:t>
-      </w:r>
-    </w:p>
-    <w:p>
-      <w:pPr>
-        <w:rPr>
-          <w:lang w:val="en-US"/>
-        </w:rPr>
-      </w:pPr>
-      <w:r>
-        <w:rPr>
-          <w:lang w:val="en-US"/>
-        </w:rPr>
-        <w:t>TEST SUITE: None  </w:t>
-      </w:r>
-    </w:p>
-    <w:p>
-      <w:pPr>
-        <w:rPr>
-          <w:lang w:val="en-US"/>
-        </w:rPr>
-      </w:pPr>
-    </w:p>
-    <w:p>
-      <w:pPr>
-        <w:rPr>
-          <w:lang w:val="en-US"/>
-        </w:rPr>
-      </w:pPr>
-      <w:r>
-        <w:rPr>
-          <w:lang w:val="en-US"/>
-        </w:rPr>
-        <w:t>NOTES:  </w:t>
-      </w:r>
-    </w:p>
-    <w:p>
-      <w:pPr>
-        <w:rPr>
-          <w:lang w:val="en-US"/>
-        </w:rPr>
-      </w:pPr>
-      <w:r>
-        <w:rPr>
-          <w:lang w:val="en-US"/>
-        </w:rPr>
-        <w:t>###Project Orders by Frolov N.A. (DevOps-</w:t>
-      </w:r>
-      <w:r>
-        <w:t>курс</w:t>
-      </w:r>
-      <w:r>
-        <w:rPr>
-          <w:lang w:val="en-US"/>
-        </w:rPr>
-        <w:t xml:space="preserve"> </w:t>
-      </w:r>
-      <w:r>
-        <w:t>от</w:t>
-      </w:r>
-      <w:r>
-        <w:rPr>
-          <w:lang w:val="en-US"/>
-        </w:rPr>
-        <w:t xml:space="preserve"> RTK)</w:t>
-      </w:r>
-    </w:p>
-    <w:p>
-      <w:pPr>
-        <w:rPr>
-          <w:lang w:val="en-US"/>
-        </w:rPr>
-      </w:pPr>
-    </w:p>
-    <w:p>
-      <w:r>
-        <w:t>###Приложение "Генератор заказов" успешно установлено!</w:t>
+        <w:t>Pipelines описаны в примере файла `.gitlab-ci.yml`, который расположен в папке `artifacts`. В целях безопасности из файла были удалены пароли доступа к платформам, поэтому необходимо добавить свои учетные данные перед использованием.</w:t>
       </w:r>
     </w:p>
     <w:p/>
     <w:p>
-      <w:r>
-        <w:t>###Приятного использования! :-)</w:t>
-      </w:r>
-    </w:p>
-    <w:p/>
-    <w:p>
-      <w:r>
-        <w:t>----------------------------------------------------</w:t>
-      </w:r>
-    </w:p>
-    <w:p/>
-    <w:p>
-      <w:r>
-        <w:t>Для Windows/Linux/Mac:  </w:t>
-      </w:r>
-    </w:p>
-    <w:p>
-      <w:r>
-        <w:t>В файле `hosts` добавляем строку:  </w:t>
-      </w:r>
-    </w:p>
-    <w:p>
-      <w:r>
-        <w:lastRenderedPageBreak/>
-        <w:t>&lt;IP кластера&gt; generator-orders.test</w:t>
-      </w:r>
-    </w:p>
-    <w:p>
-      <w:r>
-        <w:t xml:space="preserve">  </w:t>
-      </w:r>
-    </w:p>
-    <w:p>
-      <w:r>
-        <w:t>В браузере проверяем по ссылке: [http://generator-orders.test/](http://generator-orders.test/)  </w:t>
-      </w:r>
-    </w:p>
-    <w:p/>
-    <w:p>
-      <w:r>
-        <w:t>Пример работающего приложения доступен по ссылке: https://generator-orders.devopsf.ru/</w:t>
-      </w:r>
-    </w:p>
-    <w:p/>
-    <w:p>
-      <w:r>
-        <w:t>### 6. Примечание  </w:t>
-      </w:r>
-    </w:p>
-    <w:p>
-      <w:r>
-        <w:t>Убедитесь, что все компоненты настроены корректно и кластеры работают, прежде чем переходить к тестированию приложения.  </w:t>
-      </w:r>
-    </w:p>
-    <w:p/>
-    <w:p>
-      <w:r>
-        <w:t>### 7. Автоматический Deploy</w:t>
-      </w:r>
-    </w:p>
-    <w:p/>
-    <w:p>
-      <w:r>
-        <w:t>Для реализации автоматического деплоя был разработан механизм, использующий GitLab. В процессе используются следующие инструменты:</w:t>
-      </w:r>
-    </w:p>
-    <w:p/>
-    <w:p>
-      <w:r>
-        <w:t>- Helm — для упаковки приложений.</w:t>
-      </w:r>
-    </w:p>
-    <w:p>
-      <w:r>
-        <w:t>- Docker — для создания образов контейнеров.</w:t>
-      </w:r>
-    </w:p>
-    <w:p>
-      <w:r>
-        <w:t>- Container Registry — для хранения созданных образов.</w:t>
-      </w:r>
-    </w:p>
-    <w:p>
-      <w:r>
-        <w:t>- Kubernetes — для оркестрации контейнеров.</w:t>
-      </w:r>
-    </w:p>
-    <w:p/>
-    <w:p>
-      <w:r>
-        <w:t>Pipelines описаны в примере файла `.gitlab-ci.yml`, который расположен в папке `artifacts`. В целях безопасности из файла были удалены пароли доступа к платформам, поэтому необходимо добавить свои учетные данные перед использованием.</w:t>
-      </w:r>
-    </w:p>
-    <w:p/>
-    <w:p>
-      <w:pPr>
-        <w:rPr>
-          <w:lang w:val="en-US"/>
-        </w:rPr>
-      </w:pPr>
       <w:r>
         <w:t>Процесс CD-CD описан в документе: Artifacts/Инструкция по CI-CD.docx</w:t>
       </w:r>
@@ -1690,6 +1760,7 @@
   <w:style w:type="character" w:default="1" w:styleId="a0">
     <w:name w:val="Default Paragraph Font"/>
     <w:uiPriority w:val="1"/>
+    <w:semiHidden/>
     <w:unhideWhenUsed/>
   </w:style>
   <w:style w:type="table" w:default="1" w:styleId="a1">

</xml_diff>